<commit_message>
Comparison of selected set of LCA classes (1,2,4,6) added
</commit_message>
<xml_diff>
--- a/result reports/LCA applied to weekly clusters (weeks 2-13) - April 13.docx
+++ b/result reports/LCA applied to weekly clusters (weeks 2-13) - April 13.docx
@@ -3248,8 +3248,6 @@
           <w:sz w:val="22"/>
         </w:rPr>
       </w:pPr>
-      <w:bookmarkStart w:id="0" w:name="_GoBack"/>
-      <w:bookmarkEnd w:id="0"/>
     </w:p>
     <w:p>
       <w:pPr>
@@ -5089,7 +5087,8 @@
       <w:pPr>
         <w:spacing w:after="120" w:line="276" w:lineRule="auto"/>
         <w:rPr>
-          <w:sz w:val="22"/>
+          <w:rFonts w:ascii="Candara" w:hAnsi="Candara"/>
+          <w:b/>
         </w:rPr>
       </w:pPr>
     </w:p>
@@ -5374,7 +5373,28 @@
           <w:rFonts w:ascii="Candara" w:hAnsi="Candara"/>
           <w:sz w:val="22"/>
         </w:rPr>
-        <w:t>Pairwise comparisons with the FDR correction</w:t>
+        <w:t xml:space="preserve">Pairwise comparisons </w:t>
+      </w:r>
+      <w:r>
+        <w:rPr>
+          <w:rFonts w:ascii="Candara" w:hAnsi="Candara"/>
+          <w:sz w:val="22"/>
+        </w:rPr>
+        <w:t>(</w:t>
+      </w:r>
+      <w:r>
+        <w:rPr>
+          <w:rFonts w:ascii="Candara" w:hAnsi="Candara"/>
+          <w:sz w:val="22"/>
+        </w:rPr>
+        <w:t>with the FDR correction</w:t>
+      </w:r>
+      <w:r>
+        <w:rPr>
+          <w:rFonts w:ascii="Candara" w:hAnsi="Candara"/>
+          <w:sz w:val="22"/>
+        </w:rPr>
+        <w:t xml:space="preserve">) of all class pairs </w:t>
       </w:r>
     </w:p>
     <w:p>
@@ -5667,89 +5687,231 @@
         <w:rPr>
           <w:rFonts w:ascii="Candara" w:hAnsi="Candara"/>
           <w:sz w:val="22"/>
-          <w:szCs w:val="18"/>
-        </w:rPr>
-      </w:pPr>
-      <w:r>
-        <w:rPr>
-          <w:rFonts w:ascii="Candara" w:hAnsi="Candara"/>
-          <w:sz w:val="22"/>
-          <w:szCs w:val="18"/>
-        </w:rPr>
-        <w:t>S</w:t>
-      </w:r>
-      <w:r>
-        <w:rPr>
-          <w:rFonts w:ascii="Candara" w:hAnsi="Candara"/>
-          <w:sz w:val="22"/>
-          <w:szCs w:val="18"/>
-        </w:rPr>
-        <w:t>ignificant difference</w:t>
-      </w:r>
-      <w:r>
-        <w:rPr>
-          <w:rFonts w:ascii="Candara" w:hAnsi="Candara"/>
-          <w:sz w:val="22"/>
-          <w:szCs w:val="18"/>
-        </w:rPr>
-        <w:t>s</w:t>
-      </w:r>
-      <w:r>
-        <w:rPr>
-          <w:rFonts w:ascii="Candara" w:hAnsi="Candara"/>
-          <w:sz w:val="22"/>
-          <w:szCs w:val="18"/>
-        </w:rPr>
-        <w:t xml:space="preserve"> with respect to the </w:t>
-      </w:r>
-      <w:r>
-        <w:rPr>
-          <w:rFonts w:ascii="Candara" w:hAnsi="Candara"/>
-          <w:sz w:val="22"/>
-          <w:szCs w:val="18"/>
-        </w:rPr>
-        <w:t>midterm</w:t>
-      </w:r>
-      <w:r>
-        <w:rPr>
-          <w:rFonts w:ascii="Candara" w:hAnsi="Candara"/>
-          <w:sz w:val="22"/>
-          <w:szCs w:val="18"/>
-        </w:rPr>
-        <w:t xml:space="preserve"> exam score are detected between the f</w:t>
-      </w:r>
-      <w:r>
-        <w:rPr>
-          <w:rFonts w:ascii="Candara" w:hAnsi="Candara"/>
-          <w:sz w:val="22"/>
-          <w:szCs w:val="18"/>
-        </w:rPr>
-        <w:t xml:space="preserve">ollowing pairs of classes: </w:t>
-      </w:r>
-      <w:r>
-        <w:rPr>
-          <w:rFonts w:ascii="Candara" w:hAnsi="Candara"/>
-          <w:sz w:val="22"/>
-          <w:szCs w:val="18"/>
-        </w:rPr>
-        <w:t>1-2, 1-4, 1-5,</w:t>
-      </w:r>
-      <w:r>
-        <w:rPr>
-          <w:rFonts w:ascii="Candara" w:hAnsi="Candara"/>
-          <w:sz w:val="22"/>
-          <w:szCs w:val="18"/>
-        </w:rPr>
-        <w:t xml:space="preserve"> 2-3</w:t>
-      </w:r>
-      <w:r>
-        <w:rPr>
-          <w:rFonts w:ascii="Candara" w:hAnsi="Candara"/>
-          <w:sz w:val="22"/>
-          <w:szCs w:val="18"/>
-        </w:rPr>
-        <w:t>, 3-4, and 3-5.</w:t>
-      </w:r>
+        </w:rPr>
+      </w:pPr>
+    </w:p>
+    <w:p>
+      <w:pPr>
+        <w:rPr>
+          <w:rFonts w:ascii="Candara" w:hAnsi="Candara"/>
+          <w:sz w:val="22"/>
+        </w:rPr>
+      </w:pPr>
+      <w:commentRangeStart w:id="0"/>
+      <w:r>
+        <w:rPr>
+          <w:rFonts w:ascii="Candara" w:hAnsi="Candara"/>
+          <w:sz w:val="22"/>
+        </w:rPr>
+        <w:t xml:space="preserve">Pairwise comparisons </w:t>
+      </w:r>
+      <w:r>
+        <w:rPr>
+          <w:rFonts w:ascii="Candara" w:hAnsi="Candara"/>
+          <w:sz w:val="22"/>
+        </w:rPr>
+        <w:t>(</w:t>
+      </w:r>
+      <w:r>
+        <w:rPr>
+          <w:rFonts w:ascii="Candara" w:hAnsi="Candara"/>
+          <w:sz w:val="22"/>
+        </w:rPr>
+        <w:t>with the FDR correction</w:t>
+      </w:r>
+      <w:r>
+        <w:rPr>
+          <w:rFonts w:ascii="Candara" w:hAnsi="Candara"/>
+          <w:sz w:val="22"/>
+        </w:rPr>
+        <w:t xml:space="preserve">) of the selected set of classes (1,2,4, and 6) </w:t>
+      </w:r>
+      <w:commentRangeEnd w:id="0"/>
+      <w:r>
+        <w:rPr>
+          <w:rStyle w:val="CommentReference"/>
+        </w:rPr>
+        <w:commentReference w:id="0"/>
+      </w:r>
+    </w:p>
+    <w:p>
+      <w:pPr>
+        <w:rPr>
+          <w:rFonts w:ascii="Consolas" w:hAnsi="Consolas"/>
+          <w:sz w:val="18"/>
+          <w:szCs w:val="18"/>
+        </w:rPr>
+      </w:pPr>
+      <w:r>
+        <w:rPr>
+          <w:rFonts w:ascii="Consolas" w:hAnsi="Consolas"/>
+          <w:sz w:val="18"/>
+          <w:szCs w:val="18"/>
+        </w:rPr>
+        <w:t>===  ===  ===  =======  ========  ===========  ===========</w:t>
+      </w:r>
+    </w:p>
+    <w:p>
+      <w:pPr>
+        <w:rPr>
+          <w:rFonts w:ascii="Consolas" w:hAnsi="Consolas"/>
+          <w:sz w:val="18"/>
+          <w:szCs w:val="18"/>
+        </w:rPr>
+      </w:pPr>
+      <w:r>
+        <w:rPr>
+          <w:rFonts w:ascii="Consolas" w:hAnsi="Consolas"/>
+          <w:sz w:val="18"/>
+          <w:szCs w:val="18"/>
+        </w:rPr>
+        <w:t>\     c1   c2        Z         p  effect.size  significant</w:t>
+      </w:r>
+    </w:p>
+    <w:p>
+      <w:pPr>
+        <w:rPr>
+          <w:rFonts w:ascii="Consolas" w:hAnsi="Consolas"/>
+          <w:sz w:val="18"/>
+          <w:szCs w:val="18"/>
+        </w:rPr>
+      </w:pPr>
+      <w:r>
+        <w:rPr>
+          <w:rFonts w:ascii="Consolas" w:hAnsi="Consolas"/>
+          <w:sz w:val="18"/>
+          <w:szCs w:val="18"/>
+        </w:rPr>
+        <w:t>===  ===  ===  =======  ========  ===========  ===========</w:t>
+      </w:r>
+    </w:p>
+    <w:p>
+      <w:pPr>
+        <w:rPr>
+          <w:rFonts w:ascii="Consolas" w:hAnsi="Consolas"/>
+          <w:sz w:val="18"/>
+          <w:szCs w:val="18"/>
+        </w:rPr>
+      </w:pPr>
+      <w:r>
+        <w:rPr>
+          <w:rFonts w:ascii="Consolas" w:hAnsi="Consolas"/>
+          <w:sz w:val="18"/>
+          <w:szCs w:val="18"/>
+        </w:rPr>
+        <w:t xml:space="preserve">1      1    2  -4.6430  0.000002       0.3829  YES        </w:t>
+      </w:r>
+    </w:p>
+    <w:p>
+      <w:pPr>
+        <w:rPr>
+          <w:rFonts w:ascii="Consolas" w:hAnsi="Consolas"/>
+          <w:sz w:val="18"/>
+          <w:szCs w:val="18"/>
+        </w:rPr>
+      </w:pPr>
+      <w:r>
+        <w:rPr>
+          <w:rFonts w:ascii="Consolas" w:hAnsi="Consolas"/>
+          <w:sz w:val="18"/>
+          <w:szCs w:val="18"/>
+        </w:rPr>
+        <w:t xml:space="preserve">2      1    4  -4.1430  0.000024       0.3606  YES        </w:t>
+      </w:r>
+    </w:p>
+    <w:p>
+      <w:pPr>
+        <w:rPr>
+          <w:rFonts w:ascii="Consolas" w:hAnsi="Consolas"/>
+          <w:sz w:val="18"/>
+          <w:szCs w:val="18"/>
+        </w:rPr>
+      </w:pPr>
+      <w:r>
+        <w:rPr>
+          <w:rFonts w:ascii="Consolas" w:hAnsi="Consolas"/>
+          <w:sz w:val="18"/>
+          <w:szCs w:val="18"/>
+        </w:rPr>
+        <w:t xml:space="preserve">3      1    6  -2.1215  0.033066       0.2111  NO         </w:t>
+      </w:r>
+    </w:p>
+    <w:p>
+      <w:pPr>
+        <w:rPr>
+          <w:rFonts w:ascii="Consolas" w:hAnsi="Consolas"/>
+          <w:sz w:val="18"/>
+          <w:szCs w:val="18"/>
+        </w:rPr>
+      </w:pPr>
+      <w:r>
+        <w:rPr>
+          <w:rFonts w:ascii="Consolas" w:hAnsi="Consolas"/>
+          <w:sz w:val="18"/>
+          <w:szCs w:val="18"/>
+        </w:rPr>
+        <w:t xml:space="preserve">5      2    6   0.8882  0.380404       0.1033  NO         </w:t>
+      </w:r>
+    </w:p>
+    <w:p>
+      <w:pPr>
+        <w:rPr>
+          <w:rFonts w:ascii="Consolas" w:hAnsi="Consolas"/>
+          <w:sz w:val="18"/>
+          <w:szCs w:val="18"/>
+        </w:rPr>
+      </w:pPr>
+      <w:r>
+        <w:rPr>
+          <w:rFonts w:ascii="Consolas" w:hAnsi="Consolas"/>
+          <w:sz w:val="18"/>
+          <w:szCs w:val="18"/>
+        </w:rPr>
+        <w:t xml:space="preserve">6      4    6   0.5819  0.567666       0.0758  NO         </w:t>
+      </w:r>
+    </w:p>
+    <w:p>
+      <w:pPr>
+        <w:rPr>
+          <w:rFonts w:ascii="Consolas" w:hAnsi="Consolas"/>
+          <w:sz w:val="18"/>
+          <w:szCs w:val="18"/>
+        </w:rPr>
+      </w:pPr>
+      <w:r>
+        <w:rPr>
+          <w:rFonts w:ascii="Consolas" w:hAnsi="Consolas"/>
+          <w:sz w:val="18"/>
+          <w:szCs w:val="18"/>
+        </w:rPr>
+        <w:t xml:space="preserve">4      2    4   0.3512  0.727802       0.0343  NO         </w:t>
+      </w:r>
+    </w:p>
+    <w:p>
+      <w:pPr>
+        <w:rPr>
+          <w:rFonts w:ascii="Consolas" w:hAnsi="Consolas"/>
+          <w:sz w:val="18"/>
+          <w:szCs w:val="18"/>
+        </w:rPr>
+      </w:pPr>
+      <w:r>
+        <w:rPr>
+          <w:rFonts w:ascii="Consolas" w:hAnsi="Consolas"/>
+          <w:sz w:val="18"/>
+          <w:szCs w:val="18"/>
+        </w:rPr>
+        <w:t>===  ===  ===  =======  ========  ===========  ===========</w:t>
+      </w:r>
+    </w:p>
+    <w:p>
+      <w:pPr>
+        <w:rPr>
+          <w:rFonts w:ascii="Consolas" w:hAnsi="Consolas"/>
+          <w:sz w:val="18"/>
+          <w:szCs w:val="18"/>
+        </w:rPr>
+      </w:pPr>
     </w:p>
     <w:p>
       <w:pPr>
@@ -5991,7 +6153,28 @@
           <w:rFonts w:ascii="Candara" w:hAnsi="Candara"/>
           <w:sz w:val="22"/>
         </w:rPr>
-        <w:t xml:space="preserve"> with the FDR correction</w:t>
+        <w:t xml:space="preserve"> </w:t>
+      </w:r>
+      <w:r>
+        <w:rPr>
+          <w:rFonts w:ascii="Candara" w:hAnsi="Candara"/>
+          <w:sz w:val="22"/>
+        </w:rPr>
+        <w:t>(</w:t>
+      </w:r>
+      <w:r>
+        <w:rPr>
+          <w:rFonts w:ascii="Candara" w:hAnsi="Candara"/>
+          <w:sz w:val="22"/>
+        </w:rPr>
+        <w:t>with the FDR correction</w:t>
+      </w:r>
+      <w:r>
+        <w:rPr>
+          <w:rFonts w:ascii="Candara" w:hAnsi="Candara"/>
+          <w:sz w:val="22"/>
+        </w:rPr>
+        <w:t>) of all class pairs</w:t>
       </w:r>
     </w:p>
     <w:p>
@@ -6319,52 +6502,224 @@
     </w:p>
     <w:p>
       <w:pPr>
-        <w:spacing w:before="120"/>
-        <w:rPr>
-          <w:rFonts w:ascii="Candara" w:hAnsi="Candara"/>
-          <w:sz w:val="22"/>
-          <w:szCs w:val="18"/>
-        </w:rPr>
-      </w:pPr>
-      <w:r>
-        <w:rPr>
-          <w:rFonts w:ascii="Candara" w:hAnsi="Candara"/>
-          <w:sz w:val="22"/>
-          <w:szCs w:val="18"/>
-        </w:rPr>
-        <w:t>To conclude, significant difference</w:t>
-      </w:r>
-      <w:r>
-        <w:rPr>
-          <w:rFonts w:ascii="Candara" w:hAnsi="Candara"/>
-          <w:sz w:val="22"/>
-          <w:szCs w:val="18"/>
-        </w:rPr>
-        <w:t>s</w:t>
-      </w:r>
-      <w:r>
-        <w:rPr>
-          <w:rFonts w:ascii="Candara" w:hAnsi="Candara"/>
-          <w:sz w:val="22"/>
-          <w:szCs w:val="18"/>
-        </w:rPr>
-        <w:t xml:space="preserve"> with respect to the final exam score are detected between the f</w:t>
-      </w:r>
-      <w:r>
-        <w:rPr>
-          <w:rFonts w:ascii="Candara" w:hAnsi="Candara"/>
-          <w:sz w:val="22"/>
-          <w:szCs w:val="18"/>
-        </w:rPr>
-        <w:t xml:space="preserve">ollowing pairs of classes: </w:t>
-      </w:r>
-      <w:r>
-        <w:rPr>
-          <w:rFonts w:ascii="Candara" w:hAnsi="Candara"/>
-          <w:sz w:val="22"/>
-          <w:szCs w:val="18"/>
-        </w:rPr>
-        <w:t>1-2, 1-4, 1-5, and 2-3</w:t>
+        <w:rPr>
+          <w:rFonts w:ascii="Candara" w:hAnsi="Candara"/>
+          <w:sz w:val="22"/>
+        </w:rPr>
+      </w:pPr>
+    </w:p>
+    <w:p>
+      <w:pPr>
+        <w:rPr>
+          <w:rFonts w:ascii="Candara" w:hAnsi="Candara"/>
+          <w:sz w:val="22"/>
+        </w:rPr>
+      </w:pPr>
+      <w:commentRangeStart w:id="2"/>
+      <w:r>
+        <w:rPr>
+          <w:rFonts w:ascii="Candara" w:hAnsi="Candara"/>
+          <w:sz w:val="22"/>
+        </w:rPr>
+        <w:t xml:space="preserve">Pairwise comparisons </w:t>
+      </w:r>
+      <w:r>
+        <w:rPr>
+          <w:rFonts w:ascii="Candara" w:hAnsi="Candara"/>
+          <w:sz w:val="22"/>
+        </w:rPr>
+        <w:t>(</w:t>
+      </w:r>
+      <w:r>
+        <w:rPr>
+          <w:rFonts w:ascii="Candara" w:hAnsi="Candara"/>
+          <w:sz w:val="22"/>
+        </w:rPr>
+        <w:t>with the FDR correction</w:t>
+      </w:r>
+      <w:r>
+        <w:rPr>
+          <w:rFonts w:ascii="Candara" w:hAnsi="Candara"/>
+          <w:sz w:val="22"/>
+        </w:rPr>
+        <w:t xml:space="preserve">) of the selected set of classes (1,2,4, and 6) </w:t>
+      </w:r>
+      <w:commentRangeEnd w:id="2"/>
+      <w:r>
+        <w:rPr>
+          <w:rStyle w:val="CommentReference"/>
+        </w:rPr>
+        <w:commentReference w:id="2"/>
+      </w:r>
+    </w:p>
+    <w:p>
+      <w:pPr>
+        <w:rPr>
+          <w:rFonts w:ascii="Consolas" w:hAnsi="Consolas"/>
+          <w:sz w:val="18"/>
+          <w:szCs w:val="18"/>
+        </w:rPr>
+      </w:pPr>
+      <w:r>
+        <w:rPr>
+          <w:rFonts w:ascii="Consolas" w:hAnsi="Consolas"/>
+          <w:sz w:val="18"/>
+          <w:szCs w:val="18"/>
+        </w:rPr>
+        <w:t>===  ===  ===  =======  ========  ===========  ===========</w:t>
+      </w:r>
+    </w:p>
+    <w:p>
+      <w:pPr>
+        <w:rPr>
+          <w:rFonts w:ascii="Consolas" w:hAnsi="Consolas"/>
+          <w:sz w:val="18"/>
+          <w:szCs w:val="18"/>
+        </w:rPr>
+      </w:pPr>
+      <w:r>
+        <w:rPr>
+          <w:rFonts w:ascii="Consolas" w:hAnsi="Consolas"/>
+          <w:sz w:val="18"/>
+          <w:szCs w:val="18"/>
+        </w:rPr>
+        <w:t>\     c1   c2        Z         p  effect.size  significant</w:t>
+      </w:r>
+    </w:p>
+    <w:p>
+      <w:pPr>
+        <w:rPr>
+          <w:rFonts w:ascii="Consolas" w:hAnsi="Consolas"/>
+          <w:sz w:val="18"/>
+          <w:szCs w:val="18"/>
+        </w:rPr>
+      </w:pPr>
+      <w:r>
+        <w:rPr>
+          <w:rFonts w:ascii="Consolas" w:hAnsi="Consolas"/>
+          <w:sz w:val="18"/>
+          <w:szCs w:val="18"/>
+        </w:rPr>
+        <w:t>===  ===  ===  =======  ========  ===========  ===========</w:t>
+      </w:r>
+    </w:p>
+    <w:p>
+      <w:pPr>
+        <w:rPr>
+          <w:rFonts w:ascii="Consolas" w:hAnsi="Consolas"/>
+          <w:sz w:val="18"/>
+          <w:szCs w:val="18"/>
+        </w:rPr>
+      </w:pPr>
+      <w:r>
+        <w:rPr>
+          <w:rFonts w:ascii="Consolas" w:hAnsi="Consolas"/>
+          <w:sz w:val="18"/>
+          <w:szCs w:val="18"/>
+        </w:rPr>
+        <w:t xml:space="preserve">1      1    2  -5.8301  0.000000       0.4809  YES        </w:t>
+      </w:r>
+    </w:p>
+    <w:p>
+      <w:pPr>
+        <w:rPr>
+          <w:rFonts w:ascii="Consolas" w:hAnsi="Consolas"/>
+          <w:sz w:val="18"/>
+          <w:szCs w:val="18"/>
+        </w:rPr>
+      </w:pPr>
+      <w:r>
+        <w:rPr>
+          <w:rFonts w:ascii="Consolas" w:hAnsi="Consolas"/>
+          <w:sz w:val="18"/>
+          <w:szCs w:val="18"/>
+        </w:rPr>
+        <w:t xml:space="preserve">2      1    4  -4.5020  0.000004       0.3918  YES        </w:t>
+      </w:r>
+    </w:p>
+    <w:p>
+      <w:pPr>
+        <w:rPr>
+          <w:rFonts w:ascii="Consolas" w:hAnsi="Consolas"/>
+          <w:sz w:val="18"/>
+          <w:szCs w:val="18"/>
+        </w:rPr>
+      </w:pPr>
+      <w:r>
+        <w:rPr>
+          <w:rFonts w:ascii="Consolas" w:hAnsi="Consolas"/>
+          <w:sz w:val="18"/>
+          <w:szCs w:val="18"/>
+        </w:rPr>
+        <w:t xml:space="preserve">5      2    6   2.2323  0.024672       0.2595  YES        </w:t>
+      </w:r>
+    </w:p>
+    <w:p>
+      <w:pPr>
+        <w:rPr>
+          <w:rFonts w:ascii="Consolas" w:hAnsi="Consolas"/>
+          <w:sz w:val="18"/>
+          <w:szCs w:val="18"/>
+        </w:rPr>
+      </w:pPr>
+      <w:r>
+        <w:rPr>
+          <w:rFonts w:ascii="Consolas" w:hAnsi="Consolas"/>
+          <w:sz w:val="18"/>
+          <w:szCs w:val="18"/>
+        </w:rPr>
+        <w:t xml:space="preserve">6      4    6   1.4811  0.141075       0.1928  NO         </w:t>
+      </w:r>
+    </w:p>
+    <w:p>
+      <w:pPr>
+        <w:rPr>
+          <w:rFonts w:ascii="Consolas" w:hAnsi="Consolas"/>
+          <w:sz w:val="18"/>
+          <w:szCs w:val="18"/>
+        </w:rPr>
+      </w:pPr>
+      <w:r>
+        <w:rPr>
+          <w:rFonts w:ascii="Consolas" w:hAnsi="Consolas"/>
+          <w:sz w:val="18"/>
+          <w:szCs w:val="18"/>
+        </w:rPr>
+        <w:t xml:space="preserve">3      1    6  -1.4035  0.162846       0.1397  NO         </w:t>
+      </w:r>
+    </w:p>
+    <w:p>
+      <w:pPr>
+        <w:rPr>
+          <w:rFonts w:ascii="Consolas" w:hAnsi="Consolas"/>
+          <w:sz w:val="18"/>
+          <w:szCs w:val="18"/>
+        </w:rPr>
+      </w:pPr>
+      <w:r>
+        <w:rPr>
+          <w:rFonts w:ascii="Consolas" w:hAnsi="Consolas"/>
+          <w:sz w:val="18"/>
+          <w:szCs w:val="18"/>
+        </w:rPr>
+        <w:t xml:space="preserve">4      2    4   1.1767  0.241097       0.1148  NO         </w:t>
+      </w:r>
+    </w:p>
+    <w:p>
+      <w:pPr>
+        <w:rPr>
+          <w:rFonts w:ascii="Consolas" w:hAnsi="Consolas"/>
+          <w:sz w:val="18"/>
+          <w:szCs w:val="18"/>
+        </w:rPr>
+      </w:pPr>
+      <w:r>
+        <w:rPr>
+          <w:rFonts w:ascii="Consolas" w:hAnsi="Consolas"/>
+          <w:sz w:val="18"/>
+          <w:szCs w:val="18"/>
+        </w:rPr>
+        <w:t>===  ===  ===  =======  ========  ===========  ===========</w:t>
       </w:r>
     </w:p>
     <w:p>
@@ -8603,6 +8958,45 @@
     </w:sectPr>
   </w:body>
 </w:document>
+</file>
+
+<file path=word/comments.xml><?xml version="1.0" encoding="utf-8"?>
+<w:comments xmlns:wpc="http://schemas.microsoft.com/office/word/2010/wordprocessingCanvas" xmlns:mo="http://schemas.microsoft.com/office/mac/office/2008/main" xmlns:mc="http://schemas.openxmlformats.org/markup-compatibility/2006" xmlns:mv="urn:schemas-microsoft-com:mac:vml" xmlns:o="urn:schemas-microsoft-com:office:office" xmlns:r="http://schemas.openxmlformats.org/officeDocument/2006/relationships" xmlns:m="http://schemas.openxmlformats.org/officeDocument/2006/math" xmlns:v="urn:schemas-microsoft-com:vml" xmlns:wp14="http://schemas.microsoft.com/office/word/2010/wordprocessingDrawing" xmlns:wp="http://schemas.openxmlformats.org/drawingml/2006/wordprocessingDrawing" xmlns:w10="urn:schemas-microsoft-com:office:word" xmlns:w="http://schemas.openxmlformats.org/wordprocessingml/2006/main" xmlns:w14="http://schemas.microsoft.com/office/word/2010/wordml" xmlns:wpg="http://schemas.microsoft.com/office/word/2010/wordprocessingGroup" xmlns:wpi="http://schemas.microsoft.com/office/word/2010/wordprocessingInk" xmlns:wne="http://schemas.microsoft.com/office/word/2006/wordml" xmlns:wps="http://schemas.microsoft.com/office/word/2010/wordprocessingShape" mc:Ignorable="w14 wp14">
+  <w:comment w:id="0" w:author="Jelena Jovanovic" w:date="2016-04-19T11:29:00Z" w:initials="JJ">
+    <w:p>
+      <w:pPr>
+        <w:pStyle w:val="CommentText"/>
+      </w:pPr>
+      <w:r>
+        <w:rPr>
+          <w:rStyle w:val="CommentReference"/>
+        </w:rPr>
+        <w:annotationRef/>
+      </w:r>
+      <w:r>
+        <w:t>NEW</w:t>
+      </w:r>
+      <w:bookmarkStart w:id="1" w:name="_GoBack"/>
+      <w:bookmarkEnd w:id="1"/>
+    </w:p>
+  </w:comment>
+  <w:comment w:id="2" w:author="Jelena Jovanovic" w:date="2016-04-19T11:25:00Z" w:initials="JJ">
+    <w:p>
+      <w:pPr>
+        <w:pStyle w:val="CommentText"/>
+      </w:pPr>
+      <w:r>
+        <w:rPr>
+          <w:rStyle w:val="CommentReference"/>
+        </w:rPr>
+        <w:annotationRef/>
+      </w:r>
+      <w:r>
+        <w:t>NEW</w:t>
+      </w:r>
+    </w:p>
+  </w:comment>
+</w:comments>
 </file>
 
 <file path=word/endnotes.xml><?xml version="1.0" encoding="utf-8"?>
@@ -9385,6 +9779,7 @@
   <w:style w:type="character" w:default="1" w:styleId="DefaultParagraphFont">
     <w:name w:val="Default Paragraph Font"/>
     <w:uiPriority w:val="1"/>
+    <w:semiHidden/>
     <w:unhideWhenUsed/>
   </w:style>
   <w:style w:type="table" w:default="1" w:styleId="TableNormal">
@@ -9713,6 +10108,7 @@
   <w:style w:type="character" w:default="1" w:styleId="DefaultParagraphFont">
     <w:name w:val="Default Paragraph Font"/>
     <w:uiPriority w:val="1"/>
+    <w:semiHidden/>
     <w:unhideWhenUsed/>
   </w:style>
   <w:style w:type="table" w:default="1" w:styleId="TableNormal">

</xml_diff>